<commit_message>
test phan quan ly
</commit_message>
<xml_diff>
--- a/websitenhadat/test/BÁO CÁO TEST DỰ ÁN WEBSITE NHÀ ĐẤT.docx
+++ b/websitenhadat/test/BÁO CÁO TEST DỰ ÁN WEBSITE NHÀ ĐẤT.docx
@@ -2918,9 +2918,9 @@
       </w:tblPr>
       <w:tblGrid>
         <w:gridCol w:w="821"/>
-        <w:gridCol w:w="3157"/>
-        <w:gridCol w:w="2502"/>
-        <w:gridCol w:w="2610"/>
+        <w:gridCol w:w="3343"/>
+        <w:gridCol w:w="2393"/>
+        <w:gridCol w:w="2533"/>
       </w:tblGrid>
       <w:tr>
         <w:tc>
@@ -4764,7 +4764,16 @@
                 <w:sz w:val="28"/>
                 <w:szCs w:val="28"/>
               </w:rPr>
-              <w:t>Quản lý thêm sửa xóa …</w:t>
+              <w:t>Qu</w:t>
+            </w:r>
+            <w:r>
+              <w:rPr>
+                <w:rFonts w:ascii="Arial" w:hAnsi="Arial" w:cs="Arial"/>
+                <w:b/>
+                <w:sz w:val="28"/>
+                <w:szCs w:val="28"/>
+              </w:rPr>
+              <w:t>anlydangnha.php</w:t>
             </w:r>
           </w:p>
         </w:tc>
@@ -5193,6 +5202,387 @@
                 <w:szCs w:val="28"/>
               </w:rPr>
               <w:t>0 errors / 64 warnings</w:t>
+            </w:r>
+          </w:p>
+          <w:p>
+            <w:pPr>
+              <w:rPr>
+                <w:rFonts w:ascii="Arial" w:hAnsi="Arial" w:cs="Arial"/>
+                <w:b/>
+                <w:sz w:val="28"/>
+                <w:szCs w:val="28"/>
+              </w:rPr>
+            </w:pPr>
+          </w:p>
+        </w:tc>
+      </w:tr>
+      <w:tr>
+        <w:trPr>
+          <w:trHeight w:val="908"/>
+        </w:trPr>
+        <w:tc>
+          <w:tcPr>
+            <w:tcW w:w="821" w:type="dxa"/>
+          </w:tcPr>
+          <w:p>
+            <w:pPr>
+              <w:pStyle w:val="ListParagraph"/>
+              <w:ind w:left="0"/>
+              <w:rPr>
+                <w:rFonts w:ascii="Arial" w:hAnsi="Arial" w:cs="Arial"/>
+                <w:b/>
+                <w:sz w:val="28"/>
+                <w:szCs w:val="28"/>
+              </w:rPr>
+            </w:pPr>
+            <w:r>
+              <w:rPr>
+                <w:rFonts w:ascii="Arial" w:hAnsi="Arial" w:cs="Arial"/>
+                <w:b/>
+                <w:sz w:val="28"/>
+                <w:szCs w:val="28"/>
+              </w:rPr>
+              <w:t>19</w:t>
+            </w:r>
+          </w:p>
+        </w:tc>
+        <w:tc>
+          <w:tcPr>
+            <w:tcW w:w="3157" w:type="dxa"/>
+          </w:tcPr>
+          <w:p>
+            <w:pPr>
+              <w:pStyle w:val="ListParagraph"/>
+              <w:ind w:left="0"/>
+              <w:rPr>
+                <w:rFonts w:ascii="Arial" w:hAnsi="Arial" w:cs="Arial"/>
+                <w:b/>
+                <w:sz w:val="28"/>
+                <w:szCs w:val="28"/>
+              </w:rPr>
+            </w:pPr>
+            <w:r>
+              <w:rPr>
+                <w:rFonts w:ascii="Arial" w:hAnsi="Arial" w:cs="Arial"/>
+                <w:b/>
+                <w:sz w:val="28"/>
+                <w:szCs w:val="28"/>
+              </w:rPr>
+              <w:t>Quanlythanhvien.php</w:t>
+            </w:r>
+          </w:p>
+        </w:tc>
+        <w:tc>
+          <w:tcPr>
+            <w:tcW w:w="2502" w:type="dxa"/>
+          </w:tcPr>
+          <w:p>
+            <w:pPr>
+              <w:pStyle w:val="ListParagraph"/>
+              <w:ind w:left="0"/>
+              <w:jc w:val="center"/>
+              <w:rPr>
+                <w:rFonts w:ascii="Arial" w:hAnsi="Arial" w:cs="Arial"/>
+                <w:b/>
+                <w:sz w:val="28"/>
+                <w:szCs w:val="28"/>
+              </w:rPr>
+            </w:pPr>
+            <w:r>
+              <w:rPr>
+                <w:rFonts w:ascii="Arial" w:hAnsi="Arial" w:cs="Arial"/>
+                <w:b/>
+                <w:sz w:val="28"/>
+                <w:szCs w:val="28"/>
+              </w:rPr>
+              <w:t>0 error</w:t>
+            </w:r>
+          </w:p>
+        </w:tc>
+        <w:tc>
+          <w:tcPr>
+            <w:tcW w:w="2610" w:type="dxa"/>
+          </w:tcPr>
+          <w:p>
+            <w:pPr>
+              <w:rPr>
+                <w:rFonts w:ascii="Arial" w:hAnsi="Arial" w:cs="Arial"/>
+                <w:b/>
+                <w:sz w:val="28"/>
+                <w:szCs w:val="28"/>
+              </w:rPr>
+            </w:pPr>
+            <w:r>
+              <w:rPr>
+                <w:rFonts w:ascii="Arial" w:hAnsi="Arial" w:cs="Arial"/>
+                <w:b/>
+                <w:sz w:val="28"/>
+                <w:szCs w:val="28"/>
+              </w:rPr>
+              <w:t>0 errors / 3</w:t>
+            </w:r>
+            <w:r>
+              <w:rPr>
+                <w:rFonts w:ascii="Arial" w:hAnsi="Arial" w:cs="Arial"/>
+                <w:b/>
+                <w:sz w:val="28"/>
+                <w:szCs w:val="28"/>
+              </w:rPr>
+              <w:t>4 warnings</w:t>
+            </w:r>
+          </w:p>
+          <w:p>
+            <w:pPr>
+              <w:rPr>
+                <w:rFonts w:ascii="Arial" w:hAnsi="Arial" w:cs="Arial"/>
+                <w:b/>
+                <w:sz w:val="28"/>
+                <w:szCs w:val="28"/>
+              </w:rPr>
+            </w:pPr>
+          </w:p>
+        </w:tc>
+      </w:tr>
+      <w:tr>
+        <w:trPr>
+          <w:trHeight w:val="908"/>
+        </w:trPr>
+        <w:tc>
+          <w:tcPr>
+            <w:tcW w:w="821" w:type="dxa"/>
+          </w:tcPr>
+          <w:p>
+            <w:pPr>
+              <w:pStyle w:val="ListParagraph"/>
+              <w:ind w:left="0"/>
+              <w:rPr>
+                <w:rFonts w:ascii="Arial" w:hAnsi="Arial" w:cs="Arial"/>
+                <w:b/>
+                <w:sz w:val="28"/>
+                <w:szCs w:val="28"/>
+              </w:rPr>
+            </w:pPr>
+            <w:r>
+              <w:rPr>
+                <w:rFonts w:ascii="Arial" w:hAnsi="Arial" w:cs="Arial"/>
+                <w:b/>
+                <w:sz w:val="28"/>
+                <w:szCs w:val="28"/>
+              </w:rPr>
+              <w:t>20</w:t>
+            </w:r>
+          </w:p>
+        </w:tc>
+        <w:tc>
+          <w:tcPr>
+            <w:tcW w:w="3157" w:type="dxa"/>
+          </w:tcPr>
+          <w:p>
+            <w:pPr>
+              <w:pStyle w:val="ListParagraph"/>
+              <w:ind w:left="0"/>
+              <w:rPr>
+                <w:rFonts w:ascii="Arial" w:hAnsi="Arial" w:cs="Arial"/>
+                <w:b/>
+                <w:sz w:val="28"/>
+                <w:szCs w:val="28"/>
+              </w:rPr>
+            </w:pPr>
+            <w:r>
+              <w:rPr>
+                <w:rFonts w:ascii="Arial" w:hAnsi="Arial" w:cs="Arial"/>
+                <w:b/>
+                <w:sz w:val="28"/>
+                <w:szCs w:val="28"/>
+              </w:rPr>
+              <w:t>Quanlyquequan.php</w:t>
+            </w:r>
+          </w:p>
+        </w:tc>
+        <w:tc>
+          <w:tcPr>
+            <w:tcW w:w="2502" w:type="dxa"/>
+          </w:tcPr>
+          <w:p>
+            <w:pPr>
+              <w:pStyle w:val="ListParagraph"/>
+              <w:ind w:left="0"/>
+              <w:jc w:val="center"/>
+              <w:rPr>
+                <w:rFonts w:ascii="Arial" w:hAnsi="Arial" w:cs="Arial"/>
+                <w:b/>
+                <w:sz w:val="28"/>
+                <w:szCs w:val="28"/>
+              </w:rPr>
+            </w:pPr>
+            <w:r>
+              <w:rPr>
+                <w:rFonts w:ascii="Arial" w:hAnsi="Arial" w:cs="Arial"/>
+                <w:b/>
+                <w:sz w:val="28"/>
+                <w:szCs w:val="28"/>
+              </w:rPr>
+              <w:t>0 error</w:t>
+            </w:r>
+          </w:p>
+        </w:tc>
+        <w:tc>
+          <w:tcPr>
+            <w:tcW w:w="2610" w:type="dxa"/>
+          </w:tcPr>
+          <w:p>
+            <w:pPr>
+              <w:rPr>
+                <w:rFonts w:ascii="Arial" w:hAnsi="Arial" w:cs="Arial"/>
+                <w:b/>
+                <w:sz w:val="28"/>
+                <w:szCs w:val="28"/>
+              </w:rPr>
+            </w:pPr>
+            <w:r>
+              <w:rPr>
+                <w:rFonts w:ascii="Arial" w:hAnsi="Arial" w:cs="Arial"/>
+                <w:b/>
+                <w:sz w:val="28"/>
+                <w:szCs w:val="28"/>
+              </w:rPr>
+              <w:t>0 errors / 17</w:t>
+            </w:r>
+            <w:r>
+              <w:rPr>
+                <w:rFonts w:ascii="Arial" w:hAnsi="Arial" w:cs="Arial"/>
+                <w:b/>
+                <w:sz w:val="28"/>
+                <w:szCs w:val="28"/>
+              </w:rPr>
+              <w:t xml:space="preserve"> warnings</w:t>
+            </w:r>
+          </w:p>
+          <w:p>
+            <w:pPr>
+              <w:rPr>
+                <w:rFonts w:ascii="Arial" w:hAnsi="Arial" w:cs="Arial"/>
+                <w:b/>
+                <w:sz w:val="28"/>
+                <w:szCs w:val="28"/>
+              </w:rPr>
+            </w:pPr>
+          </w:p>
+        </w:tc>
+      </w:tr>
+      <w:tr>
+        <w:trPr>
+          <w:trHeight w:val="908"/>
+        </w:trPr>
+        <w:tc>
+          <w:tcPr>
+            <w:tcW w:w="821" w:type="dxa"/>
+          </w:tcPr>
+          <w:p>
+            <w:pPr>
+              <w:pStyle w:val="ListParagraph"/>
+              <w:ind w:left="0"/>
+              <w:rPr>
+                <w:rFonts w:ascii="Arial" w:hAnsi="Arial" w:cs="Arial"/>
+                <w:b/>
+                <w:sz w:val="28"/>
+                <w:szCs w:val="28"/>
+              </w:rPr>
+            </w:pPr>
+            <w:r>
+              <w:rPr>
+                <w:rFonts w:ascii="Arial" w:hAnsi="Arial" w:cs="Arial"/>
+                <w:b/>
+                <w:sz w:val="28"/>
+                <w:szCs w:val="28"/>
+              </w:rPr>
+              <w:t>21</w:t>
+            </w:r>
+          </w:p>
+        </w:tc>
+        <w:tc>
+          <w:tcPr>
+            <w:tcW w:w="3157" w:type="dxa"/>
+          </w:tcPr>
+          <w:p>
+            <w:pPr>
+              <w:pStyle w:val="ListParagraph"/>
+              <w:ind w:left="0"/>
+              <w:rPr>
+                <w:rFonts w:ascii="Arial" w:hAnsi="Arial" w:cs="Arial"/>
+                <w:b/>
+                <w:sz w:val="28"/>
+                <w:szCs w:val="28"/>
+              </w:rPr>
+            </w:pPr>
+            <w:r>
+              <w:rPr>
+                <w:rFonts w:ascii="Arial" w:hAnsi="Arial" w:cs="Arial"/>
+                <w:b/>
+                <w:sz w:val="28"/>
+                <w:szCs w:val="28"/>
+              </w:rPr>
+              <w:t>Quanlynghenghiep.php</w:t>
+            </w:r>
+          </w:p>
+        </w:tc>
+        <w:tc>
+          <w:tcPr>
+            <w:tcW w:w="2502" w:type="dxa"/>
+          </w:tcPr>
+          <w:p>
+            <w:pPr>
+              <w:pStyle w:val="ListParagraph"/>
+              <w:ind w:left="0"/>
+              <w:jc w:val="center"/>
+              <w:rPr>
+                <w:rFonts w:ascii="Arial" w:hAnsi="Arial" w:cs="Arial"/>
+                <w:b/>
+                <w:sz w:val="28"/>
+                <w:szCs w:val="28"/>
+              </w:rPr>
+            </w:pPr>
+            <w:r>
+              <w:rPr>
+                <w:rFonts w:ascii="Arial" w:hAnsi="Arial" w:cs="Arial"/>
+                <w:b/>
+                <w:sz w:val="28"/>
+                <w:szCs w:val="28"/>
+              </w:rPr>
+              <w:t>0 error</w:t>
+            </w:r>
+          </w:p>
+        </w:tc>
+        <w:tc>
+          <w:tcPr>
+            <w:tcW w:w="2610" w:type="dxa"/>
+          </w:tcPr>
+          <w:p>
+            <w:pPr>
+              <w:rPr>
+                <w:rFonts w:ascii="Arial" w:hAnsi="Arial" w:cs="Arial"/>
+                <w:b/>
+                <w:sz w:val="28"/>
+                <w:szCs w:val="28"/>
+              </w:rPr>
+            </w:pPr>
+            <w:r>
+              <w:rPr>
+                <w:rFonts w:ascii="Arial" w:hAnsi="Arial" w:cs="Arial"/>
+                <w:b/>
+                <w:sz w:val="28"/>
+                <w:szCs w:val="28"/>
+              </w:rPr>
+              <w:t xml:space="preserve">0 errors / 128 </w:t>
+            </w:r>
+            <w:r>
+              <w:rPr>
+                <w:rFonts w:ascii="Arial" w:hAnsi="Arial" w:cs="Arial"/>
+                <w:b/>
+                <w:sz w:val="28"/>
+                <w:szCs w:val="28"/>
+              </w:rPr>
+              <w:t>warnings</w:t>
             </w:r>
           </w:p>
           <w:p>

</xml_diff>

<commit_message>
test mot so trang  : lien he , tin tuc , nha dat....
</commit_message>
<xml_diff>
--- a/websitenhadat/test/BÁO CÁO TEST DỰ ÁN WEBSITE NHÀ ĐẤT.docx
+++ b/websitenhadat/test/BÁO CÁO TEST DỰ ÁN WEBSITE NHÀ ĐẤT.docx
@@ -2636,6 +2636,14 @@
               </w:rPr>
               <w:t>.php</w:t>
             </w:r>
+            <w:r>
+              <w:rPr>
+                <w:rFonts w:ascii="Arial" w:hAnsi="Arial" w:cs="Arial"/>
+                <w:sz w:val="28"/>
+                <w:szCs w:val="28"/>
+              </w:rPr>
+              <w:t>.php</w:t>
+            </w:r>
           </w:p>
         </w:tc>
         <w:tc>
@@ -2759,7 +2767,334 @@
                 <w:sz w:val="28"/>
                 <w:szCs w:val="28"/>
               </w:rPr>
-              <w:t>ản lý thêm sửa xóa …</w:t>
+              <w:t>anlyquequan.php</w:t>
+            </w:r>
+          </w:p>
+        </w:tc>
+        <w:tc>
+          <w:tcPr>
+            <w:tcW w:w="3150" w:type="dxa"/>
+          </w:tcPr>
+          <w:p>
+            <w:pPr>
+              <w:pStyle w:val="ListParagraph"/>
+              <w:ind w:left="0"/>
+              <w:rPr>
+                <w:rFonts w:ascii="Arial" w:hAnsi="Arial" w:cs="Arial"/>
+                <w:sz w:val="28"/>
+                <w:szCs w:val="28"/>
+              </w:rPr>
+            </w:pPr>
+            <w:r>
+              <w:rPr>
+                <w:rFonts w:ascii="Arial" w:hAnsi="Arial" w:cs="Arial"/>
+                <w:sz w:val="28"/>
+                <w:szCs w:val="28"/>
+              </w:rPr>
+              <w:t>IE, Firefox</w:t>
+            </w:r>
+          </w:p>
+        </w:tc>
+        <w:tc>
+          <w:tcPr>
+            <w:tcW w:w="1710" w:type="dxa"/>
+          </w:tcPr>
+          <w:p>
+            <w:pPr>
+              <w:pStyle w:val="ListParagraph"/>
+              <w:ind w:left="0"/>
+              <w:rPr>
+                <w:rFonts w:ascii="Arial" w:hAnsi="Arial" w:cs="Arial"/>
+                <w:sz w:val="28"/>
+                <w:szCs w:val="28"/>
+              </w:rPr>
+            </w:pPr>
+            <w:r>
+              <w:rPr>
+                <w:rFonts w:ascii="Arial" w:hAnsi="Arial" w:cs="Arial"/>
+                <w:sz w:val="28"/>
+                <w:szCs w:val="28"/>
+              </w:rPr>
+              <w:t>0 e</w:t>
+            </w:r>
+            <w:r>
+              <w:rPr>
+                <w:rFonts w:ascii="Arial" w:hAnsi="Arial" w:cs="Arial"/>
+                <w:sz w:val="28"/>
+                <w:szCs w:val="28"/>
+              </w:rPr>
+              <w:t>rror</w:t>
+            </w:r>
+          </w:p>
+        </w:tc>
+      </w:tr>
+      <w:tr>
+        <w:trPr>
+          <w:trHeight w:val="908"/>
+        </w:trPr>
+        <w:tc>
+          <w:tcPr>
+            <w:tcW w:w="900" w:type="dxa"/>
+          </w:tcPr>
+          <w:p>
+            <w:pPr>
+              <w:pStyle w:val="ListParagraph"/>
+              <w:ind w:left="0"/>
+              <w:rPr>
+                <w:rFonts w:ascii="Arial" w:hAnsi="Arial" w:cs="Arial"/>
+                <w:sz w:val="28"/>
+                <w:szCs w:val="28"/>
+              </w:rPr>
+            </w:pPr>
+            <w:r>
+              <w:rPr>
+                <w:rFonts w:ascii="Arial" w:hAnsi="Arial" w:cs="Arial"/>
+                <w:sz w:val="28"/>
+                <w:szCs w:val="28"/>
+              </w:rPr>
+              <w:t>16</w:t>
+            </w:r>
+          </w:p>
+        </w:tc>
+        <w:tc>
+          <w:tcPr>
+            <w:tcW w:w="3330" w:type="dxa"/>
+          </w:tcPr>
+          <w:p>
+            <w:pPr>
+              <w:pStyle w:val="ListParagraph"/>
+              <w:ind w:left="0"/>
+              <w:rPr>
+                <w:rFonts w:ascii="Arial" w:hAnsi="Arial" w:cs="Arial"/>
+                <w:sz w:val="28"/>
+                <w:szCs w:val="28"/>
+              </w:rPr>
+            </w:pPr>
+            <w:r>
+              <w:rPr>
+                <w:rFonts w:ascii="Arial" w:hAnsi="Arial" w:cs="Arial"/>
+                <w:sz w:val="28"/>
+                <w:szCs w:val="28"/>
+              </w:rPr>
+              <w:t>Quanlynghenghiep.php</w:t>
+            </w:r>
+          </w:p>
+        </w:tc>
+        <w:tc>
+          <w:tcPr>
+            <w:tcW w:w="3150" w:type="dxa"/>
+          </w:tcPr>
+          <w:p>
+            <w:pPr>
+              <w:pStyle w:val="ListParagraph"/>
+              <w:ind w:left="0"/>
+              <w:rPr>
+                <w:rFonts w:ascii="Arial" w:hAnsi="Arial" w:cs="Arial"/>
+                <w:sz w:val="28"/>
+                <w:szCs w:val="28"/>
+              </w:rPr>
+            </w:pPr>
+            <w:r>
+              <w:rPr>
+                <w:rFonts w:ascii="Arial" w:hAnsi="Arial" w:cs="Arial"/>
+                <w:sz w:val="28"/>
+                <w:szCs w:val="28"/>
+              </w:rPr>
+              <w:t>IE, Firefox</w:t>
+            </w:r>
+          </w:p>
+        </w:tc>
+        <w:tc>
+          <w:tcPr>
+            <w:tcW w:w="1710" w:type="dxa"/>
+          </w:tcPr>
+          <w:p>
+            <w:pPr>
+              <w:pStyle w:val="ListParagraph"/>
+              <w:ind w:left="0"/>
+              <w:rPr>
+                <w:rFonts w:ascii="Arial" w:hAnsi="Arial" w:cs="Arial"/>
+                <w:sz w:val="28"/>
+                <w:szCs w:val="28"/>
+              </w:rPr>
+            </w:pPr>
+            <w:r>
+              <w:rPr>
+                <w:rFonts w:ascii="Arial" w:hAnsi="Arial" w:cs="Arial"/>
+                <w:sz w:val="28"/>
+                <w:szCs w:val="28"/>
+              </w:rPr>
+              <w:t>0 e</w:t>
+            </w:r>
+            <w:r>
+              <w:rPr>
+                <w:rFonts w:ascii="Arial" w:hAnsi="Arial" w:cs="Arial"/>
+                <w:sz w:val="28"/>
+                <w:szCs w:val="28"/>
+              </w:rPr>
+              <w:t>rror</w:t>
+            </w:r>
+          </w:p>
+        </w:tc>
+      </w:tr>
+      <w:tr>
+        <w:trPr>
+          <w:trHeight w:val="908"/>
+        </w:trPr>
+        <w:tc>
+          <w:tcPr>
+            <w:tcW w:w="900" w:type="dxa"/>
+          </w:tcPr>
+          <w:p>
+            <w:pPr>
+              <w:pStyle w:val="ListParagraph"/>
+              <w:ind w:left="0"/>
+              <w:rPr>
+                <w:rFonts w:ascii="Arial" w:hAnsi="Arial" w:cs="Arial"/>
+                <w:sz w:val="28"/>
+                <w:szCs w:val="28"/>
+              </w:rPr>
+            </w:pPr>
+            <w:r>
+              <w:rPr>
+                <w:rFonts w:ascii="Arial" w:hAnsi="Arial" w:cs="Arial"/>
+                <w:sz w:val="28"/>
+                <w:szCs w:val="28"/>
+              </w:rPr>
+              <w:t>17</w:t>
+            </w:r>
+          </w:p>
+        </w:tc>
+        <w:tc>
+          <w:tcPr>
+            <w:tcW w:w="3330" w:type="dxa"/>
+          </w:tcPr>
+          <w:p>
+            <w:pPr>
+              <w:pStyle w:val="ListParagraph"/>
+              <w:ind w:left="0"/>
+              <w:rPr>
+                <w:rFonts w:ascii="Arial" w:hAnsi="Arial" w:cs="Arial"/>
+                <w:sz w:val="28"/>
+                <w:szCs w:val="28"/>
+              </w:rPr>
+            </w:pPr>
+            <w:r>
+              <w:rPr>
+                <w:rFonts w:ascii="Arial" w:hAnsi="Arial" w:cs="Arial"/>
+                <w:sz w:val="28"/>
+                <w:szCs w:val="28"/>
+              </w:rPr>
+              <w:t>Lienhe.php</w:t>
+            </w:r>
+          </w:p>
+        </w:tc>
+        <w:tc>
+          <w:tcPr>
+            <w:tcW w:w="3150" w:type="dxa"/>
+          </w:tcPr>
+          <w:p>
+            <w:pPr>
+              <w:pStyle w:val="ListParagraph"/>
+              <w:ind w:left="0"/>
+              <w:rPr>
+                <w:rFonts w:ascii="Arial" w:hAnsi="Arial" w:cs="Arial"/>
+                <w:sz w:val="28"/>
+                <w:szCs w:val="28"/>
+              </w:rPr>
+            </w:pPr>
+            <w:r>
+              <w:rPr>
+                <w:rFonts w:ascii="Arial" w:hAnsi="Arial" w:cs="Arial"/>
+                <w:sz w:val="28"/>
+                <w:szCs w:val="28"/>
+              </w:rPr>
+              <w:t>IE, Firefox</w:t>
+            </w:r>
+          </w:p>
+        </w:tc>
+        <w:tc>
+          <w:tcPr>
+            <w:tcW w:w="1710" w:type="dxa"/>
+          </w:tcPr>
+          <w:p>
+            <w:pPr>
+              <w:pStyle w:val="ListParagraph"/>
+              <w:ind w:left="0"/>
+              <w:rPr>
+                <w:rFonts w:ascii="Arial" w:hAnsi="Arial" w:cs="Arial"/>
+                <w:sz w:val="28"/>
+                <w:szCs w:val="28"/>
+              </w:rPr>
+            </w:pPr>
+            <w:r>
+              <w:rPr>
+                <w:rFonts w:ascii="Arial" w:hAnsi="Arial" w:cs="Arial"/>
+                <w:sz w:val="28"/>
+                <w:szCs w:val="28"/>
+              </w:rPr>
+              <w:t>0 e</w:t>
+            </w:r>
+            <w:r>
+              <w:rPr>
+                <w:rFonts w:ascii="Arial" w:hAnsi="Arial" w:cs="Arial"/>
+                <w:sz w:val="28"/>
+                <w:szCs w:val="28"/>
+              </w:rPr>
+              <w:t>rror</w:t>
+            </w:r>
+          </w:p>
+        </w:tc>
+      </w:tr>
+      <w:tr>
+        <w:trPr>
+          <w:trHeight w:val="908"/>
+        </w:trPr>
+        <w:tc>
+          <w:tcPr>
+            <w:tcW w:w="900" w:type="dxa"/>
+          </w:tcPr>
+          <w:p>
+            <w:pPr>
+              <w:pStyle w:val="ListParagraph"/>
+              <w:ind w:left="0"/>
+              <w:rPr>
+                <w:rFonts w:ascii="Arial" w:hAnsi="Arial" w:cs="Arial"/>
+                <w:sz w:val="28"/>
+                <w:szCs w:val="28"/>
+              </w:rPr>
+            </w:pPr>
+            <w:r>
+              <w:rPr>
+                <w:rFonts w:ascii="Arial" w:hAnsi="Arial" w:cs="Arial"/>
+                <w:sz w:val="28"/>
+                <w:szCs w:val="28"/>
+              </w:rPr>
+              <w:t>18</w:t>
+            </w:r>
+          </w:p>
+        </w:tc>
+        <w:tc>
+          <w:tcPr>
+            <w:tcW w:w="3330" w:type="dxa"/>
+          </w:tcPr>
+          <w:p>
+            <w:pPr>
+              <w:pStyle w:val="ListParagraph"/>
+              <w:ind w:left="0"/>
+              <w:rPr>
+                <w:rFonts w:ascii="Arial" w:hAnsi="Arial" w:cs="Arial"/>
+                <w:sz w:val="28"/>
+                <w:szCs w:val="28"/>
+              </w:rPr>
+            </w:pPr>
+            <w:r>
+              <w:rPr>
+                <w:rFonts w:ascii="Arial" w:hAnsi="Arial" w:cs="Arial"/>
+                <w:sz w:val="28"/>
+                <w:szCs w:val="28"/>
+              </w:rPr>
+              <w:t>Quanlynhanvien.php</w:t>
             </w:r>
           </w:p>
         </w:tc>
@@ -3204,6 +3539,7 @@
                 <w:sz w:val="28"/>
                 <w:szCs w:val="28"/>
               </w:rPr>
+              <w:lastRenderedPageBreak/>
               <w:t>2</w:t>
             </w:r>
           </w:p>
@@ -3471,7 +3807,6 @@
                 <w:sz w:val="28"/>
                 <w:szCs w:val="28"/>
               </w:rPr>
-              <w:lastRenderedPageBreak/>
               <w:t>4</w:t>
             </w:r>
           </w:p>
@@ -4738,6 +5073,7 @@
                 <w:sz w:val="28"/>
                 <w:szCs w:val="28"/>
               </w:rPr>
+              <w:lastRenderedPageBreak/>
               <w:t>15</w:t>
             </w:r>
           </w:p>
@@ -5123,7 +5459,6 @@
                 <w:sz w:val="28"/>
                 <w:szCs w:val="28"/>
               </w:rPr>
-              <w:lastRenderedPageBreak/>
               <w:t>18</w:t>
             </w:r>
           </w:p>

</xml_diff>

<commit_message>
Thống nhất lại để hoàn thiện phần test
</commit_message>
<xml_diff>
--- a/websitenhadat/test/BÁO CÁO TEST DỰ ÁN WEBSITE NHÀ ĐẤT.docx
+++ b/websitenhadat/test/BÁO CÁO TEST DỰ ÁN WEBSITE NHÀ ĐẤT.docx
@@ -8,6 +8,120 @@
         <w:rPr>
           <w:rFonts w:ascii="Arial" w:hAnsi="Arial" w:cs="Arial"/>
           <w:b/>
+          <w:sz w:val="36"/>
+          <w:szCs w:val="36"/>
+        </w:rPr>
+      </w:pPr>
+      <w:r>
+        <w:rPr>
+          <w:rFonts w:ascii="Arial" w:hAnsi="Arial" w:cs="Arial"/>
+          <w:b/>
+          <w:sz w:val="36"/>
+          <w:szCs w:val="36"/>
+        </w:rPr>
+        <w:t>Trường đại học Giao Thông Vận Tải TP HCM</w:t>
+      </w:r>
+    </w:p>
+    <w:p>
+      <w:pPr>
+        <w:jc w:val="center"/>
+        <w:rPr>
+          <w:rFonts w:ascii="Arial" w:hAnsi="Arial" w:cs="Arial"/>
+          <w:b/>
+          <w:sz w:val="36"/>
+          <w:szCs w:val="36"/>
+        </w:rPr>
+      </w:pPr>
+      <w:r>
+        <w:rPr>
+          <w:rFonts w:ascii="Arial" w:hAnsi="Arial" w:cs="Arial"/>
+          <w:b/>
+          <w:sz w:val="36"/>
+          <w:szCs w:val="36"/>
+        </w:rPr>
+        <w:t>Khoa Công Nghệ Thông Tin</w:t>
+      </w:r>
+    </w:p>
+    <w:p>
+      <w:pPr>
+        <w:jc w:val="center"/>
+        <w:rPr>
+          <w:rFonts w:ascii="Arial" w:hAnsi="Arial" w:cs="Arial"/>
+          <w:b/>
+          <w:sz w:val="28"/>
+          <w:szCs w:val="28"/>
+        </w:rPr>
+      </w:pPr>
+      <w:r>
+        <w:rPr>
+          <w:rFonts w:ascii="Arial" w:hAnsi="Arial" w:cs="Arial"/>
+          <w:b/>
+          <w:sz w:val="28"/>
+          <w:szCs w:val="28"/>
+        </w:rPr>
+        <w:sym w:font="Wingdings" w:char="F098"/>
+      </w:r>
+      <w:r>
+        <w:rPr>
+          <w:rFonts w:ascii="Arial" w:hAnsi="Arial" w:cs="Arial"/>
+          <w:b/>
+          <w:sz w:val="28"/>
+          <w:szCs w:val="28"/>
+        </w:rPr>
+        <w:sym w:font="Wingdings" w:char="F098"/>
+      </w:r>
+      <w:r>
+        <w:rPr>
+          <w:rFonts w:ascii="Arial" w:hAnsi="Arial" w:cs="Arial"/>
+          <w:b/>
+          <w:sz w:val="28"/>
+          <w:szCs w:val="28"/>
+        </w:rPr>
+        <w:sym w:font="Wingdings" w:char="F098"/>
+      </w:r>
+      <w:r>
+        <w:rPr>
+          <w:rFonts w:ascii="Arial" w:hAnsi="Arial" w:cs="Arial"/>
+          <w:b/>
+          <w:sz w:val="28"/>
+          <w:szCs w:val="28"/>
+        </w:rPr>
+        <w:t>-</w:t>
+      </w:r>
+      <w:r>
+        <w:rPr>
+          <w:rFonts w:ascii="Arial" w:hAnsi="Arial" w:cs="Arial"/>
+          <w:b/>
+          <w:sz w:val="28"/>
+          <w:szCs w:val="28"/>
+        </w:rPr>
+        <w:sym w:font="Wingdings" w:char="F099"/>
+      </w:r>
+      <w:r>
+        <w:rPr>
+          <w:rFonts w:ascii="Arial" w:hAnsi="Arial" w:cs="Arial"/>
+          <w:b/>
+          <w:sz w:val="28"/>
+          <w:szCs w:val="28"/>
+        </w:rPr>
+        <w:sym w:font="Wingdings" w:char="F099"/>
+      </w:r>
+      <w:r>
+        <w:rPr>
+          <w:rFonts w:ascii="Arial" w:hAnsi="Arial" w:cs="Arial"/>
+          <w:b/>
+          <w:sz w:val="28"/>
+          <w:szCs w:val="28"/>
+        </w:rPr>
+        <w:sym w:font="Wingdings" w:char="F099"/>
+      </w:r>
+    </w:p>
+    <w:p>
+      <w:pPr>
+        <w:jc w:val="center"/>
+        <w:rPr>
+          <w:rFonts w:ascii="Arial" w:hAnsi="Arial" w:cs="Arial"/>
+          <w:b/>
           <w:sz w:val="52"/>
           <w:szCs w:val="52"/>
         </w:rPr>
@@ -15,51 +129,6 @@
     </w:p>
     <w:p>
       <w:pPr>
-        <w:jc w:val="center"/>
-        <w:rPr>
-          <w:rFonts w:ascii="Arial" w:hAnsi="Arial" w:cs="Arial"/>
-          <w:b/>
-          <w:sz w:val="52"/>
-          <w:szCs w:val="52"/>
-        </w:rPr>
-      </w:pPr>
-    </w:p>
-    <w:p>
-      <w:pPr>
-        <w:jc w:val="center"/>
-        <w:rPr>
-          <w:rFonts w:ascii="Arial" w:hAnsi="Arial" w:cs="Arial"/>
-          <w:b/>
-          <w:sz w:val="52"/>
-          <w:szCs w:val="52"/>
-        </w:rPr>
-      </w:pPr>
-    </w:p>
-    <w:p>
-      <w:pPr>
-        <w:jc w:val="center"/>
-        <w:rPr>
-          <w:rFonts w:ascii="Arial" w:hAnsi="Arial" w:cs="Arial"/>
-          <w:b/>
-          <w:sz w:val="52"/>
-          <w:szCs w:val="52"/>
-        </w:rPr>
-      </w:pPr>
-    </w:p>
-    <w:p>
-      <w:pPr>
-        <w:jc w:val="center"/>
-        <w:rPr>
-          <w:rFonts w:ascii="Arial" w:hAnsi="Arial" w:cs="Arial"/>
-          <w:b/>
-          <w:sz w:val="52"/>
-          <w:szCs w:val="52"/>
-        </w:rPr>
-      </w:pPr>
-    </w:p>
-    <w:p>
-      <w:pPr>
-        <w:jc w:val="center"/>
         <w:rPr>
           <w:rFonts w:ascii="Arial" w:hAnsi="Arial" w:cs="Arial"/>
           <w:b/>
@@ -190,7 +259,6 @@
     </w:p>
     <w:p>
       <w:pPr>
-        <w:jc w:val="center"/>
         <w:rPr>
           <w:rFonts w:ascii="Arial" w:hAnsi="Arial" w:cs="Arial"/>
           <w:b/>
@@ -198,10 +266,54 @@
           <w:szCs w:val="52"/>
         </w:rPr>
       </w:pPr>
+      <w:r>
+        <w:rPr>
+          <w:rFonts w:ascii="Arial" w:hAnsi="Arial" w:cs="Arial"/>
+          <w:b/>
+          <w:sz w:val="52"/>
+          <w:szCs w:val="52"/>
+        </w:rPr>
+        <w:tab/>
+      </w:r>
+      <w:r>
+        <w:rPr>
+          <w:rFonts w:ascii="Arial" w:hAnsi="Arial" w:cs="Arial"/>
+          <w:b/>
+          <w:sz w:val="52"/>
+          <w:szCs w:val="52"/>
+        </w:rPr>
+        <w:tab/>
+      </w:r>
+      <w:r>
+        <w:rPr>
+          <w:rFonts w:ascii="Arial" w:hAnsi="Arial" w:cs="Arial"/>
+          <w:b/>
+          <w:sz w:val="52"/>
+          <w:szCs w:val="52"/>
+        </w:rPr>
+        <w:tab/>
+      </w:r>
+      <w:r>
+        <w:rPr>
+          <w:rFonts w:ascii="Arial" w:hAnsi="Arial" w:cs="Arial"/>
+          <w:b/>
+          <w:sz w:val="52"/>
+          <w:szCs w:val="52"/>
+        </w:rPr>
+        <w:tab/>
+      </w:r>
+      <w:r>
+        <w:rPr>
+          <w:rFonts w:ascii="Arial" w:hAnsi="Arial" w:cs="Arial"/>
+          <w:b/>
+          <w:sz w:val="52"/>
+          <w:szCs w:val="52"/>
+        </w:rPr>
+        <w:tab/>
+      </w:r>
     </w:p>
     <w:p>
       <w:pPr>
-        <w:jc w:val="center"/>
         <w:rPr>
           <w:rFonts w:ascii="Arial" w:hAnsi="Arial" w:cs="Arial"/>
           <w:b/>
@@ -212,25 +324,93 @@
     </w:p>
     <w:p>
       <w:pPr>
-        <w:jc w:val="center"/>
-        <w:rPr>
-          <w:rFonts w:ascii="Arial" w:hAnsi="Arial" w:cs="Arial"/>
-          <w:b/>
-          <w:sz w:val="52"/>
-          <w:szCs w:val="52"/>
-        </w:rPr>
-      </w:pPr>
+        <w:ind w:left="4320" w:firstLine="720"/>
+        <w:rPr>
+          <w:rFonts w:ascii="Arial" w:hAnsi="Arial" w:cs="Arial"/>
+          <w:b/>
+          <w:sz w:val="32"/>
+          <w:szCs w:val="32"/>
+        </w:rPr>
+      </w:pPr>
+      <w:proofErr w:type="gramStart"/>
+      <w:r>
+        <w:rPr>
+          <w:rFonts w:ascii="Arial" w:hAnsi="Arial" w:cs="Arial"/>
+          <w:b/>
+          <w:sz w:val="32"/>
+          <w:szCs w:val="32"/>
+        </w:rPr>
+        <w:t>GVHD :</w:t>
+      </w:r>
+      <w:proofErr w:type="gramEnd"/>
+      <w:r>
+        <w:rPr>
+          <w:rFonts w:ascii="Arial" w:hAnsi="Arial" w:cs="Arial"/>
+          <w:b/>
+          <w:sz w:val="32"/>
+          <w:szCs w:val="32"/>
+        </w:rPr>
+        <w:t xml:space="preserve"> Trịnh Văn Chung</w:t>
+      </w:r>
     </w:p>
     <w:p>
       <w:pPr>
+        <w:ind w:left="720"/>
         <w:jc w:val="center"/>
         <w:rPr>
           <w:rFonts w:ascii="Arial" w:hAnsi="Arial" w:cs="Arial"/>
           <w:b/>
-          <w:sz w:val="52"/>
-          <w:szCs w:val="52"/>
-        </w:rPr>
-      </w:pPr>
+          <w:sz w:val="36"/>
+          <w:szCs w:val="36"/>
+        </w:rPr>
+      </w:pPr>
+      <w:r>
+        <w:rPr>
+          <w:rFonts w:ascii="Arial" w:hAnsi="Arial" w:cs="Arial"/>
+          <w:b/>
+          <w:sz w:val="36"/>
+          <w:szCs w:val="36"/>
+        </w:rPr>
+        <w:t xml:space="preserve">                  </w:t>
+      </w:r>
+      <w:r>
+        <w:rPr>
+          <w:rFonts w:ascii="Arial" w:hAnsi="Arial" w:cs="Arial"/>
+          <w:b/>
+          <w:sz w:val="36"/>
+          <w:szCs w:val="36"/>
+        </w:rPr>
+        <w:t xml:space="preserve">Thực </w:t>
+      </w:r>
+      <w:proofErr w:type="gramStart"/>
+      <w:r>
+        <w:rPr>
+          <w:rFonts w:ascii="Arial" w:hAnsi="Arial" w:cs="Arial"/>
+          <w:b/>
+          <w:sz w:val="36"/>
+          <w:szCs w:val="36"/>
+        </w:rPr>
+        <w:t>hiệ</w:t>
+      </w:r>
+      <w:r>
+        <w:rPr>
+          <w:rFonts w:ascii="Arial" w:hAnsi="Arial" w:cs="Arial"/>
+          <w:b/>
+          <w:sz w:val="36"/>
+          <w:szCs w:val="36"/>
+        </w:rPr>
+        <w:t>n :</w:t>
+      </w:r>
+      <w:proofErr w:type="gramEnd"/>
+      <w:r>
+        <w:rPr>
+          <w:rFonts w:ascii="Arial" w:hAnsi="Arial" w:cs="Arial"/>
+          <w:b/>
+          <w:sz w:val="36"/>
+          <w:szCs w:val="36"/>
+        </w:rPr>
+        <w:t xml:space="preserve"> </w:t>
+      </w:r>
     </w:p>
     <w:p>
       <w:pPr>
@@ -238,49 +418,499 @@
         <w:rPr>
           <w:rFonts w:ascii="Arial" w:hAnsi="Arial" w:cs="Arial"/>
           <w:b/>
-          <w:sz w:val="52"/>
-          <w:szCs w:val="52"/>
-        </w:rPr>
-      </w:pPr>
+          <w:sz w:val="32"/>
+          <w:szCs w:val="32"/>
+        </w:rPr>
+      </w:pPr>
+      <w:r>
+        <w:rPr>
+          <w:rFonts w:ascii="Arial" w:hAnsi="Arial" w:cs="Arial"/>
+          <w:b/>
+          <w:sz w:val="36"/>
+          <w:szCs w:val="36"/>
+        </w:rPr>
+        <w:t xml:space="preserve">  </w:t>
+      </w:r>
+      <w:r>
+        <w:rPr>
+          <w:rFonts w:ascii="Arial" w:hAnsi="Arial" w:cs="Arial"/>
+          <w:b/>
+          <w:sz w:val="36"/>
+          <w:szCs w:val="36"/>
+        </w:rPr>
+        <w:tab/>
+      </w:r>
+      <w:r>
+        <w:rPr>
+          <w:rFonts w:ascii="Arial" w:hAnsi="Arial" w:cs="Arial"/>
+          <w:b/>
+          <w:sz w:val="36"/>
+          <w:szCs w:val="36"/>
+        </w:rPr>
+        <w:tab/>
+      </w:r>
+      <w:r>
+        <w:rPr>
+          <w:rFonts w:ascii="Arial" w:hAnsi="Arial" w:cs="Arial"/>
+          <w:b/>
+          <w:sz w:val="36"/>
+          <w:szCs w:val="36"/>
+        </w:rPr>
+        <w:tab/>
+      </w:r>
+      <w:r>
+        <w:rPr>
+          <w:rFonts w:ascii="Arial" w:hAnsi="Arial" w:cs="Arial"/>
+          <w:b/>
+          <w:sz w:val="36"/>
+          <w:szCs w:val="36"/>
+        </w:rPr>
+        <w:tab/>
+      </w:r>
+      <w:r>
+        <w:rPr>
+          <w:rFonts w:ascii="Arial" w:hAnsi="Arial" w:cs="Arial"/>
+          <w:b/>
+          <w:sz w:val="36"/>
+          <w:szCs w:val="36"/>
+        </w:rPr>
+        <w:tab/>
+      </w:r>
+      <w:r>
+        <w:rPr>
+          <w:rFonts w:ascii="Arial" w:hAnsi="Arial" w:cs="Arial"/>
+          <w:b/>
+          <w:sz w:val="36"/>
+          <w:szCs w:val="36"/>
+        </w:rPr>
+        <w:tab/>
+        <w:t xml:space="preserve">    </w:t>
+      </w:r>
+      <w:proofErr w:type="gramStart"/>
+      <w:r>
+        <w:rPr>
+          <w:rFonts w:ascii="Arial" w:hAnsi="Arial" w:cs="Arial"/>
+          <w:b/>
+          <w:sz w:val="32"/>
+          <w:szCs w:val="32"/>
+        </w:rPr>
+        <w:t>1.Trần</w:t>
+      </w:r>
+      <w:proofErr w:type="gramEnd"/>
+      <w:r>
+        <w:rPr>
+          <w:rFonts w:ascii="Arial" w:hAnsi="Arial" w:cs="Arial"/>
+          <w:b/>
+          <w:sz w:val="32"/>
+          <w:szCs w:val="32"/>
+        </w:rPr>
+        <w:t xml:space="preserve"> Văn Khánh</w:t>
+      </w:r>
     </w:p>
     <w:p>
       <w:pPr>
-        <w:jc w:val="right"/>
-        <w:rPr>
-          <w:rFonts w:ascii="Arial" w:hAnsi="Arial" w:cs="Arial"/>
-          <w:b/>
-          <w:sz w:val="36"/>
-          <w:szCs w:val="36"/>
-        </w:rPr>
-      </w:pPr>
-      <w:r>
-        <w:rPr>
-          <w:rFonts w:ascii="Arial" w:hAnsi="Arial" w:cs="Arial"/>
-          <w:b/>
-          <w:sz w:val="36"/>
-          <w:szCs w:val="36"/>
-        </w:rPr>
-        <w:t xml:space="preserve">Thực </w:t>
+        <w:rPr>
+          <w:rFonts w:ascii="Arial" w:hAnsi="Arial" w:cs="Arial"/>
+          <w:b/>
+          <w:sz w:val="32"/>
+          <w:szCs w:val="32"/>
+        </w:rPr>
+      </w:pPr>
+      <w:r>
+        <w:rPr>
+          <w:rFonts w:ascii="Arial" w:hAnsi="Arial" w:cs="Arial"/>
+          <w:b/>
+          <w:sz w:val="32"/>
+          <w:szCs w:val="32"/>
+        </w:rPr>
+        <w:tab/>
+      </w:r>
+      <w:r>
+        <w:rPr>
+          <w:rFonts w:ascii="Arial" w:hAnsi="Arial" w:cs="Arial"/>
+          <w:b/>
+          <w:sz w:val="32"/>
+          <w:szCs w:val="32"/>
+        </w:rPr>
+        <w:tab/>
+      </w:r>
+      <w:r>
+        <w:rPr>
+          <w:rFonts w:ascii="Arial" w:hAnsi="Arial" w:cs="Arial"/>
+          <w:b/>
+          <w:sz w:val="32"/>
+          <w:szCs w:val="32"/>
+        </w:rPr>
+        <w:tab/>
+      </w:r>
+      <w:r>
+        <w:rPr>
+          <w:rFonts w:ascii="Arial" w:hAnsi="Arial" w:cs="Arial"/>
+          <w:b/>
+          <w:sz w:val="32"/>
+          <w:szCs w:val="32"/>
+        </w:rPr>
+        <w:tab/>
+      </w:r>
+      <w:r>
+        <w:rPr>
+          <w:rFonts w:ascii="Arial" w:hAnsi="Arial" w:cs="Arial"/>
+          <w:b/>
+          <w:sz w:val="32"/>
+          <w:szCs w:val="32"/>
+        </w:rPr>
+        <w:tab/>
+      </w:r>
+      <w:r>
+        <w:rPr>
+          <w:rFonts w:ascii="Arial" w:hAnsi="Arial" w:cs="Arial"/>
+          <w:b/>
+          <w:sz w:val="32"/>
+          <w:szCs w:val="32"/>
+        </w:rPr>
+        <w:tab/>
+      </w:r>
+      <w:r>
+        <w:rPr>
+          <w:rFonts w:ascii="Arial" w:hAnsi="Arial" w:cs="Arial"/>
+          <w:b/>
+          <w:sz w:val="32"/>
+          <w:szCs w:val="32"/>
+        </w:rPr>
+        <w:tab/>
+      </w:r>
+      <w:r>
+        <w:rPr>
+          <w:rFonts w:ascii="Arial" w:hAnsi="Arial" w:cs="Arial"/>
+          <w:b/>
+          <w:sz w:val="32"/>
+          <w:szCs w:val="32"/>
+        </w:rPr>
+        <w:tab/>
       </w:r>
       <w:proofErr w:type="gramStart"/>
       <w:r>
         <w:rPr>
           <w:rFonts w:ascii="Arial" w:hAnsi="Arial" w:cs="Arial"/>
           <w:b/>
-          <w:sz w:val="36"/>
-          <w:szCs w:val="36"/>
-        </w:rPr>
-        <w:t>hiện :</w:t>
+          <w:sz w:val="32"/>
+          <w:szCs w:val="32"/>
+        </w:rPr>
+        <w:t>2.Nguyễn</w:t>
       </w:r>
       <w:proofErr w:type="gramEnd"/>
       <w:r>
         <w:rPr>
           <w:rFonts w:ascii="Arial" w:hAnsi="Arial" w:cs="Arial"/>
           <w:b/>
-          <w:sz w:val="36"/>
-          <w:szCs w:val="36"/>
-        </w:rPr>
-        <w:t xml:space="preserve"> Nhóm dự án website nhà đất</w:t>
+          <w:sz w:val="32"/>
+          <w:szCs w:val="32"/>
+        </w:rPr>
+        <w:t xml:space="preserve"> Văn Phãi</w:t>
+      </w:r>
+    </w:p>
+    <w:p>
+      <w:pPr>
+        <w:rPr>
+          <w:rFonts w:ascii="Arial" w:hAnsi="Arial" w:cs="Arial"/>
+          <w:b/>
+          <w:sz w:val="32"/>
+          <w:szCs w:val="32"/>
+        </w:rPr>
+      </w:pPr>
+      <w:r>
+        <w:rPr>
+          <w:rFonts w:ascii="Arial" w:hAnsi="Arial" w:cs="Arial"/>
+          <w:b/>
+          <w:sz w:val="32"/>
+          <w:szCs w:val="32"/>
+        </w:rPr>
+        <w:tab/>
+      </w:r>
+      <w:r>
+        <w:rPr>
+          <w:rFonts w:ascii="Arial" w:hAnsi="Arial" w:cs="Arial"/>
+          <w:b/>
+          <w:sz w:val="32"/>
+          <w:szCs w:val="32"/>
+        </w:rPr>
+        <w:tab/>
+      </w:r>
+      <w:r>
+        <w:rPr>
+          <w:rFonts w:ascii="Arial" w:hAnsi="Arial" w:cs="Arial"/>
+          <w:b/>
+          <w:sz w:val="32"/>
+          <w:szCs w:val="32"/>
+        </w:rPr>
+        <w:tab/>
+      </w:r>
+      <w:r>
+        <w:rPr>
+          <w:rFonts w:ascii="Arial" w:hAnsi="Arial" w:cs="Arial"/>
+          <w:b/>
+          <w:sz w:val="32"/>
+          <w:szCs w:val="32"/>
+        </w:rPr>
+        <w:tab/>
+      </w:r>
+      <w:r>
+        <w:rPr>
+          <w:rFonts w:ascii="Arial" w:hAnsi="Arial" w:cs="Arial"/>
+          <w:b/>
+          <w:sz w:val="32"/>
+          <w:szCs w:val="32"/>
+        </w:rPr>
+        <w:tab/>
+      </w:r>
+      <w:r>
+        <w:rPr>
+          <w:rFonts w:ascii="Arial" w:hAnsi="Arial" w:cs="Arial"/>
+          <w:b/>
+          <w:sz w:val="32"/>
+          <w:szCs w:val="32"/>
+        </w:rPr>
+        <w:tab/>
+      </w:r>
+      <w:r>
+        <w:rPr>
+          <w:rFonts w:ascii="Arial" w:hAnsi="Arial" w:cs="Arial"/>
+          <w:b/>
+          <w:sz w:val="32"/>
+          <w:szCs w:val="32"/>
+        </w:rPr>
+        <w:tab/>
+      </w:r>
+      <w:r>
+        <w:rPr>
+          <w:rFonts w:ascii="Arial" w:hAnsi="Arial" w:cs="Arial"/>
+          <w:b/>
+          <w:sz w:val="32"/>
+          <w:szCs w:val="32"/>
+        </w:rPr>
+        <w:tab/>
+      </w:r>
+      <w:proofErr w:type="gramStart"/>
+      <w:r>
+        <w:rPr>
+          <w:rFonts w:ascii="Arial" w:hAnsi="Arial" w:cs="Arial"/>
+          <w:b/>
+          <w:sz w:val="32"/>
+          <w:szCs w:val="32"/>
+        </w:rPr>
+        <w:t>3.Trần</w:t>
+      </w:r>
+      <w:proofErr w:type="gramEnd"/>
+      <w:r>
+        <w:rPr>
+          <w:rFonts w:ascii="Arial" w:hAnsi="Arial" w:cs="Arial"/>
+          <w:b/>
+          <w:sz w:val="32"/>
+          <w:szCs w:val="32"/>
+        </w:rPr>
+        <w:t xml:space="preserve"> Xuân Sang</w:t>
+      </w:r>
+      <w:r>
+        <w:rPr>
+          <w:rFonts w:ascii="Arial" w:hAnsi="Arial" w:cs="Arial"/>
+          <w:b/>
+          <w:sz w:val="32"/>
+          <w:szCs w:val="32"/>
+        </w:rPr>
+        <w:tab/>
+      </w:r>
+    </w:p>
+    <w:p>
+      <w:pPr>
+        <w:rPr>
+          <w:rFonts w:ascii="Arial" w:hAnsi="Arial" w:cs="Arial"/>
+          <w:b/>
+          <w:sz w:val="32"/>
+          <w:szCs w:val="32"/>
+        </w:rPr>
+      </w:pPr>
+      <w:r>
+        <w:rPr>
+          <w:rFonts w:ascii="Arial" w:hAnsi="Arial" w:cs="Arial"/>
+          <w:b/>
+          <w:sz w:val="32"/>
+          <w:szCs w:val="32"/>
+        </w:rPr>
+        <w:tab/>
+      </w:r>
+      <w:r>
+        <w:rPr>
+          <w:rFonts w:ascii="Arial" w:hAnsi="Arial" w:cs="Arial"/>
+          <w:b/>
+          <w:sz w:val="32"/>
+          <w:szCs w:val="32"/>
+        </w:rPr>
+        <w:tab/>
+      </w:r>
+      <w:r>
+        <w:rPr>
+          <w:rFonts w:ascii="Arial" w:hAnsi="Arial" w:cs="Arial"/>
+          <w:b/>
+          <w:sz w:val="32"/>
+          <w:szCs w:val="32"/>
+        </w:rPr>
+        <w:tab/>
+      </w:r>
+      <w:r>
+        <w:rPr>
+          <w:rFonts w:ascii="Arial" w:hAnsi="Arial" w:cs="Arial"/>
+          <w:b/>
+          <w:sz w:val="32"/>
+          <w:szCs w:val="32"/>
+        </w:rPr>
+        <w:tab/>
+      </w:r>
+      <w:r>
+        <w:rPr>
+          <w:rFonts w:ascii="Arial" w:hAnsi="Arial" w:cs="Arial"/>
+          <w:b/>
+          <w:sz w:val="32"/>
+          <w:szCs w:val="32"/>
+        </w:rPr>
+        <w:tab/>
+      </w:r>
+      <w:r>
+        <w:rPr>
+          <w:rFonts w:ascii="Arial" w:hAnsi="Arial" w:cs="Arial"/>
+          <w:b/>
+          <w:sz w:val="32"/>
+          <w:szCs w:val="32"/>
+        </w:rPr>
+        <w:tab/>
+      </w:r>
+      <w:r>
+        <w:rPr>
+          <w:rFonts w:ascii="Arial" w:hAnsi="Arial" w:cs="Arial"/>
+          <w:b/>
+          <w:sz w:val="32"/>
+          <w:szCs w:val="32"/>
+        </w:rPr>
+        <w:tab/>
+      </w:r>
+      <w:r>
+        <w:rPr>
+          <w:rFonts w:ascii="Arial" w:hAnsi="Arial" w:cs="Arial"/>
+          <w:b/>
+          <w:sz w:val="32"/>
+          <w:szCs w:val="32"/>
+        </w:rPr>
+        <w:tab/>
+      </w:r>
+      <w:proofErr w:type="gramStart"/>
+      <w:r>
+        <w:rPr>
+          <w:rFonts w:ascii="Arial" w:hAnsi="Arial" w:cs="Arial"/>
+          <w:b/>
+          <w:sz w:val="32"/>
+          <w:szCs w:val="32"/>
+        </w:rPr>
+        <w:t>4.Phạm</w:t>
+      </w:r>
+      <w:proofErr w:type="gramEnd"/>
+      <w:r>
+        <w:rPr>
+          <w:rFonts w:ascii="Arial" w:hAnsi="Arial" w:cs="Arial"/>
+          <w:b/>
+          <w:sz w:val="32"/>
+          <w:szCs w:val="32"/>
+        </w:rPr>
+        <w:t xml:space="preserve"> Công Chí</w:t>
+      </w:r>
+    </w:p>
+    <w:p>
+      <w:pPr>
+        <w:rPr>
+          <w:rFonts w:ascii="Arial" w:hAnsi="Arial" w:cs="Arial"/>
+          <w:b/>
+          <w:sz w:val="32"/>
+          <w:szCs w:val="32"/>
+        </w:rPr>
+      </w:pPr>
+      <w:r>
+        <w:rPr>
+          <w:rFonts w:ascii="Arial" w:hAnsi="Arial" w:cs="Arial"/>
+          <w:b/>
+          <w:sz w:val="32"/>
+          <w:szCs w:val="32"/>
+        </w:rPr>
+        <w:tab/>
+      </w:r>
+      <w:r>
+        <w:rPr>
+          <w:rFonts w:ascii="Arial" w:hAnsi="Arial" w:cs="Arial"/>
+          <w:b/>
+          <w:sz w:val="32"/>
+          <w:szCs w:val="32"/>
+        </w:rPr>
+        <w:tab/>
+      </w:r>
+      <w:r>
+        <w:rPr>
+          <w:rFonts w:ascii="Arial" w:hAnsi="Arial" w:cs="Arial"/>
+          <w:b/>
+          <w:sz w:val="32"/>
+          <w:szCs w:val="32"/>
+        </w:rPr>
+        <w:tab/>
+      </w:r>
+      <w:r>
+        <w:rPr>
+          <w:rFonts w:ascii="Arial" w:hAnsi="Arial" w:cs="Arial"/>
+          <w:b/>
+          <w:sz w:val="32"/>
+          <w:szCs w:val="32"/>
+        </w:rPr>
+        <w:tab/>
+      </w:r>
+      <w:r>
+        <w:rPr>
+          <w:rFonts w:ascii="Arial" w:hAnsi="Arial" w:cs="Arial"/>
+          <w:b/>
+          <w:sz w:val="32"/>
+          <w:szCs w:val="32"/>
+        </w:rPr>
+        <w:tab/>
+      </w:r>
+      <w:r>
+        <w:rPr>
+          <w:rFonts w:ascii="Arial" w:hAnsi="Arial" w:cs="Arial"/>
+          <w:b/>
+          <w:sz w:val="32"/>
+          <w:szCs w:val="32"/>
+        </w:rPr>
+        <w:tab/>
+      </w:r>
+      <w:r>
+        <w:rPr>
+          <w:rFonts w:ascii="Arial" w:hAnsi="Arial" w:cs="Arial"/>
+          <w:b/>
+          <w:sz w:val="32"/>
+          <w:szCs w:val="32"/>
+        </w:rPr>
+        <w:tab/>
+      </w:r>
+      <w:r>
+        <w:rPr>
+          <w:rFonts w:ascii="Arial" w:hAnsi="Arial" w:cs="Arial"/>
+          <w:b/>
+          <w:sz w:val="32"/>
+          <w:szCs w:val="32"/>
+        </w:rPr>
+        <w:tab/>
+      </w:r>
+      <w:r>
+        <w:rPr>
+          <w:rFonts w:ascii="Arial" w:hAnsi="Arial" w:cs="Arial"/>
+          <w:b/>
+          <w:sz w:val="32"/>
+          <w:szCs w:val="32"/>
+        </w:rPr>
+        <w:t>5.Trần Quyết Thắng</w:t>
       </w:r>
     </w:p>
     <w:p>

</xml_diff>